<commit_message>
w3: update jwt document
</commit_message>
<xml_diff>
--- a/Spring Boot/Spring Security.docx
+++ b/Spring Boot/Spring Security.docx
@@ -1094,14 +1094,14 @@
           <w:bCs w:val="0"/>
           <w:lang w:val="vi-VN"/>
         </w:rPr>
-        <w:t xml:space="preserve">- Spring Boot tự động cung cấp Bean này cho quá trình xác thực, hoặc có thể tùy chỉnh trong class cấu hình bảo mật: </w:t>
+        <w:t xml:space="preserve">- Spring Boot tự động cung cấp Bean này cho quá trình xác thực, hoặc có thể tùy chỉnh: </w:t>
       </w:r>
       <w:r>
         <w:drawing>
           <wp:inline distT="0" distB="0" distL="114300" distR="114300">
-            <wp:extent cx="5271135" cy="2632075"/>
-            <wp:effectExtent l="0" t="0" r="1905" b="4445"/>
-            <wp:docPr id="4" name="Picture 2"/>
+            <wp:extent cx="5213985" cy="1894205"/>
+            <wp:effectExtent l="0" t="0" r="13335" b="10795"/>
+            <wp:docPr id="4" name="Picture 1"/>
             <wp:cNvGraphicFramePr>
               <a:graphicFrameLocks xmlns:a="http://schemas.openxmlformats.org/drawingml/2006/main" noChangeAspect="1"/>
             </wp:cNvGraphicFramePr>
@@ -1109,13 +1109,14 @@
               <a:graphicData uri="http://schemas.openxmlformats.org/drawingml/2006/picture">
                 <pic:pic xmlns:pic="http://schemas.openxmlformats.org/drawingml/2006/picture">
                   <pic:nvPicPr>
-                    <pic:cNvPr id="4" name="Picture 2"/>
+                    <pic:cNvPr id="4" name="Picture 1"/>
                     <pic:cNvPicPr>
                       <a:picLocks noChangeAspect="1"/>
                     </pic:cNvPicPr>
                   </pic:nvPicPr>
                   <pic:blipFill>
                     <a:blip r:embed="rId6"/>
+                    <a:srcRect r="3913"/>
                     <a:stretch>
                       <a:fillRect/>
                     </a:stretch>
@@ -1123,7 +1124,7 @@
                   <pic:spPr>
                     <a:xfrm>
                       <a:off x="0" y="0"/>
-                      <a:ext cx="5271135" cy="2632075"/>
+                      <a:ext cx="5213985" cy="1894205"/>
                     </a:xfrm>
                     <a:prstGeom prst="rect">
                       <a:avLst/>
@@ -1148,6 +1149,10 @@
         </w:numPr>
         <w:spacing w:line="360" w:lineRule="auto"/>
         <w:ind w:left="100" w:leftChars="0"/>
+        <w:rPr>
+          <w:rFonts w:hint="default"/>
+          <w:lang w:val="vi-VN"/>
+        </w:rPr>
       </w:pPr>
       <w:r>
         <w:rPr>
@@ -1188,50 +1193,7 @@
           <w:bCs w:val="0"/>
           <w:lang w:val="vi-VN"/>
         </w:rPr>
-        <w:t xml:space="preserve">, AuthenticationProvider gọi đến các phương thức để lấy thông tin từ cơ sở dữ liệu: </w:t>
-      </w:r>
-      <w:r>
-        <w:drawing>
-          <wp:inline distT="0" distB="0" distL="114300" distR="114300">
-            <wp:extent cx="5274310" cy="2596515"/>
-            <wp:effectExtent l="0" t="0" r="13970" b="9525"/>
-            <wp:docPr id="5" name="Picture 3"/>
-            <wp:cNvGraphicFramePr>
-              <a:graphicFrameLocks xmlns:a="http://schemas.openxmlformats.org/drawingml/2006/main" noChangeAspect="1"/>
-            </wp:cNvGraphicFramePr>
-            <a:graphic xmlns:a="http://schemas.openxmlformats.org/drawingml/2006/main">
-              <a:graphicData uri="http://schemas.openxmlformats.org/drawingml/2006/picture">
-                <pic:pic xmlns:pic="http://schemas.openxmlformats.org/drawingml/2006/picture">
-                  <pic:nvPicPr>
-                    <pic:cNvPr id="5" name="Picture 3"/>
-                    <pic:cNvPicPr>
-                      <a:picLocks noChangeAspect="1"/>
-                    </pic:cNvPicPr>
-                  </pic:nvPicPr>
-                  <pic:blipFill>
-                    <a:blip r:embed="rId7"/>
-                    <a:stretch>
-                      <a:fillRect/>
-                    </a:stretch>
-                  </pic:blipFill>
-                  <pic:spPr>
-                    <a:xfrm>
-                      <a:off x="0" y="0"/>
-                      <a:ext cx="5274310" cy="2596515"/>
-                    </a:xfrm>
-                    <a:prstGeom prst="rect">
-                      <a:avLst/>
-                    </a:prstGeom>
-                    <a:noFill/>
-                    <a:ln>
-                      <a:noFill/>
-                    </a:ln>
-                  </pic:spPr>
-                </pic:pic>
-              </a:graphicData>
-            </a:graphic>
-          </wp:inline>
-        </w:drawing>
+        <w:t>, AuthenticationProvider gọi đến các phương thức để lấy thông tin từ cơ sở dữ liệu, phục vụ cho quá trình xác thực.</w:t>
       </w:r>
     </w:p>
     <w:p>
@@ -1252,14 +1214,46 @@
           <w:rFonts w:hint="default"/>
           <w:lang w:val="vi-VN"/>
         </w:rPr>
-        <w:t xml:space="preserve">- Triển khai một lớp từ interface UserDetails mà Spring security cung cấp, cho phép lấy ra các thông tin như tên đăng nhập, mật khẩu đã mã hóa, các quyền </w:t>
+        <w:t xml:space="preserve">- Triển khai lớp </w:t>
+      </w:r>
+      <w:r>
+        <w:rPr>
+          <w:rFonts w:hint="default"/>
+          <w:b/>
+          <w:bCs/>
+          <w:lang w:val="vi-VN"/>
+        </w:rPr>
+        <w:t>User</w:t>
+      </w:r>
+      <w:r>
+        <w:rPr>
+          <w:rFonts w:hint="default"/>
+          <w:lang w:val="vi-VN"/>
+        </w:rPr>
+        <w:t xml:space="preserve"> từ interface </w:t>
+      </w:r>
+      <w:r>
+        <w:rPr>
+          <w:rFonts w:hint="default"/>
+          <w:b/>
+          <w:bCs/>
+          <w:lang w:val="vi-VN"/>
+        </w:rPr>
+        <w:t>UserDetails</w:t>
+      </w:r>
+      <w:r>
+        <w:rPr>
+          <w:rFonts w:hint="default"/>
+          <w:lang w:val="vi-VN"/>
+        </w:rPr>
+        <w:t xml:space="preserve"> mà Spring security cung cấp, cho phép lấy ra các thông tin như tên đăng nhập, mật khẩu, quyền người dùng </w:t>
       </w:r>
       <w:r>
         <w:drawing>
           <wp:inline distT="0" distB="0" distL="114300" distR="114300">
-            <wp:extent cx="5273675" cy="3655060"/>
-            <wp:effectExtent l="0" t="0" r="14605" b="2540"/>
-            <wp:docPr id="6" name="Picture 4"/>
+            <wp:extent cx="5237480" cy="4481830"/>
+            <wp:effectExtent l="0" t="0" r="5080" b="13970"/>
+            <wp:docPr id="7" name="Picture 2"/>
             <wp:cNvGraphicFramePr>
               <a:graphicFrameLocks xmlns:a="http://schemas.openxmlformats.org/drawingml/2006/main" noChangeAspect="1"/>
             </wp:cNvGraphicFramePr>
@@ -1267,13 +1261,14 @@
               <a:graphicData uri="http://schemas.openxmlformats.org/drawingml/2006/picture">
                 <pic:pic xmlns:pic="http://schemas.openxmlformats.org/drawingml/2006/picture">
                   <pic:nvPicPr>
-                    <pic:cNvPr id="6" name="Picture 4"/>
+                    <pic:cNvPr id="7" name="Picture 2"/>
                     <pic:cNvPicPr>
                       <a:picLocks noChangeAspect="1"/>
                     </pic:cNvPicPr>
                   </pic:nvPicPr>
                   <pic:blipFill>
-                    <a:blip r:embed="rId8"/>
+                    <a:blip r:embed="rId7"/>
+                    <a:srcRect r="4594"/>
                     <a:stretch>
                       <a:fillRect/>
                     </a:stretch>
@@ -1281,7 +1276,7 @@
                   <pic:spPr>
                     <a:xfrm>
                       <a:off x="0" y="0"/>
-                      <a:ext cx="5273675" cy="3655060"/>
+                      <a:ext cx="5237480" cy="4481830"/>
                     </a:xfrm>
                     <a:prstGeom prst="rect">
                       <a:avLst/>
@@ -1508,6 +1503,7 @@
     <w:p>
       <w:pPr>
         <w:numPr>
+          <w:ilvl w:val="0"/>
           <w:numId w:val="0"/>
         </w:numPr>
         <w:spacing w:line="360" w:lineRule="auto"/>
@@ -1538,7 +1534,7 @@
                     </pic:cNvPicPr>
                   </pic:nvPicPr>
                   <pic:blipFill>
-                    <a:blip r:embed="rId9"/>
+                    <a:blip r:embed="rId8"/>
                     <a:srcRect r="7853"/>
                     <a:stretch>
                       <a:fillRect/>
@@ -1567,6 +1563,7 @@
     <w:p>
       <w:pPr>
         <w:numPr>
+          <w:ilvl w:val="0"/>
           <w:numId w:val="0"/>
         </w:numPr>
         <w:spacing w:line="360" w:lineRule="auto"/>
@@ -1696,12 +1693,13 @@
           <w:bCs/>
           <w:lang w:val="vi-VN"/>
         </w:rPr>
-        <w:t>Các loại JWT</w:t>
+        <w:t>Các loại JWT token</w:t>
       </w:r>
     </w:p>
     <w:p>
       <w:pPr>
         <w:numPr>
+          <w:ilvl w:val="0"/>
           <w:numId w:val="0"/>
         </w:numPr>
         <w:spacing w:line="360" w:lineRule="auto"/>
@@ -1738,6 +1736,7 @@
     <w:p>
       <w:pPr>
         <w:numPr>
+          <w:ilvl w:val="0"/>
           <w:numId w:val="0"/>
         </w:numPr>
         <w:spacing w:line="360" w:lineRule="auto"/>
@@ -1800,6 +1799,7 @@
     <w:p>
       <w:pPr>
         <w:numPr>
+          <w:ilvl w:val="0"/>
           <w:numId w:val="0"/>
         </w:numPr>
         <w:spacing w:line="360" w:lineRule="auto"/>
@@ -1836,6 +1836,7 @@
     <w:p>
       <w:pPr>
         <w:numPr>
+          <w:ilvl w:val="0"/>
           <w:numId w:val="0"/>
         </w:numPr>
         <w:spacing w:line="360" w:lineRule="auto"/>
@@ -1872,6 +1873,7 @@
     <w:p>
       <w:pPr>
         <w:numPr>
+          <w:ilvl w:val="0"/>
           <w:numId w:val="0"/>
         </w:numPr>
         <w:spacing w:line="360" w:lineRule="auto"/>
@@ -1908,6 +1910,7 @@
     <w:p>
       <w:pPr>
         <w:numPr>
+          <w:ilvl w:val="0"/>
           <w:numId w:val="0"/>
         </w:numPr>
         <w:spacing w:line="360" w:lineRule="auto"/>
@@ -1944,6 +1947,7 @@
     <w:p>
       <w:pPr>
         <w:numPr>
+          <w:ilvl w:val="0"/>
           <w:numId w:val="0"/>
         </w:numPr>
         <w:spacing w:line="360" w:lineRule="auto"/>
@@ -1967,7 +1971,7 @@
           <w:rFonts w:hint="default"/>
           <w:lang w:val="vi-VN"/>
         </w:rPr>
-        <w:t>: Server nhận được yêu cầu và xác thực JWT. Nếu token hợp lệ, yêu cầu được xử lý, nếu không, yêu cầu bị từ chối.</w:t>
+        <w:t>: Server nhận được yêu cầu và xác thực JWT. Nếu token hợp lệ, yêu cầu được xử lý. Nếu không, yêu cầu bị từ chối.</w:t>
       </w:r>
     </w:p>
     <w:p>
@@ -1999,6 +2003,7 @@
     <w:p>
       <w:pPr>
         <w:numPr>
+          <w:ilvl w:val="0"/>
           <w:numId w:val="0"/>
         </w:numPr>
         <w:spacing w:line="360" w:lineRule="auto"/>
@@ -2019,6 +2024,7 @@
     <w:p>
       <w:pPr>
         <w:numPr>
+          <w:ilvl w:val="0"/>
           <w:numId w:val="0"/>
         </w:numPr>
         <w:spacing w:line="360" w:lineRule="auto"/>
@@ -2033,7 +2039,7 @@
           <w:rFonts w:hint="default"/>
           <w:lang w:val="vi-VN"/>
         </w:rPr>
-        <w:t>- Thu hồi token: Cần có cơ chế thu hồi token khi cần thiết (người dùng đăng xuất, phiên làm việc hết hạn,...).</w:t>
+        <w:t>- Thu hồi token: Cơ chế thu hồi token khi cần thiết (người dùng đăng xuất, phiên làm việc hết hạn,...).</w:t>
       </w:r>
     </w:p>
     <w:p>
@@ -2059,7 +2065,156 @@
           <w:bCs/>
           <w:lang w:val="vi-VN"/>
         </w:rPr>
-        <w:t>Xác thực và bảo mật API với JWT</w:t>
+        <w:t>Xác thực và bảo mật API với JWT (Hệ thống tính tiền điện)</w:t>
+      </w:r>
+    </w:p>
+    <w:p>
+      <w:pPr>
+        <w:numPr>
+          <w:ilvl w:val="0"/>
+          <w:numId w:val="0"/>
+        </w:numPr>
+        <w:spacing w:line="360" w:lineRule="auto"/>
+        <w:ind w:leftChars="0"/>
+        <w:rPr>
+          <w:rFonts w:hint="default"/>
+          <w:lang w:val="vi-VN"/>
+        </w:rPr>
+      </w:pPr>
+      <w:r>
+        <w:rPr>
+          <w:rFonts w:hint="default"/>
+          <w:lang w:val="vi-VN"/>
+        </w:rPr>
+        <w:t>- Lớp dịch vụ JWT (JwtService) cung cấp các phương thức tạo và xác thực mã token:</w:t>
+      </w:r>
+    </w:p>
+    <w:p>
+      <w:pPr>
+        <w:numPr>
+          <w:ilvl w:val="0"/>
+          <w:numId w:val="21"/>
+        </w:numPr>
+        <w:spacing w:line="360" w:lineRule="auto"/>
+        <w:ind w:left="780" w:leftChars="0" w:hanging="420" w:firstLineChars="0"/>
+        <w:rPr>
+          <w:rFonts w:hint="default"/>
+          <w:lang w:val="vi-VN"/>
+        </w:rPr>
+      </w:pPr>
+      <w:r>
+        <w:rPr>
+          <w:rFonts w:hint="default"/>
+          <w:lang w:val="vi-VN"/>
+        </w:rPr>
+        <w:t xml:space="preserve">Tạo mã token: </w:t>
+      </w:r>
+      <w:r>
+        <w:drawing>
+          <wp:inline distT="0" distB="0" distL="114300" distR="114300">
+            <wp:extent cx="4746625" cy="2167255"/>
+            <wp:effectExtent l="0" t="0" r="8255" b="12065"/>
+            <wp:docPr id="5" name="Picture 1"/>
+            <wp:cNvGraphicFramePr>
+              <a:graphicFrameLocks xmlns:a="http://schemas.openxmlformats.org/drawingml/2006/main" noChangeAspect="1"/>
+            </wp:cNvGraphicFramePr>
+            <a:graphic xmlns:a="http://schemas.openxmlformats.org/drawingml/2006/main">
+              <a:graphicData uri="http://schemas.openxmlformats.org/drawingml/2006/picture">
+                <pic:pic xmlns:pic="http://schemas.openxmlformats.org/drawingml/2006/picture">
+                  <pic:nvPicPr>
+                    <pic:cNvPr id="5" name="Picture 1"/>
+                    <pic:cNvPicPr>
+                      <a:picLocks noChangeAspect="1"/>
+                    </pic:cNvPicPr>
+                  </pic:nvPicPr>
+                  <pic:blipFill>
+                    <a:blip r:embed="rId9"/>
+                    <a:stretch>
+                      <a:fillRect/>
+                    </a:stretch>
+                  </pic:blipFill>
+                  <pic:spPr>
+                    <a:xfrm>
+                      <a:off x="0" y="0"/>
+                      <a:ext cx="4746625" cy="2167255"/>
+                    </a:xfrm>
+                    <a:prstGeom prst="rect">
+                      <a:avLst/>
+                    </a:prstGeom>
+                    <a:noFill/>
+                    <a:ln>
+                      <a:noFill/>
+                    </a:ln>
+                  </pic:spPr>
+                </pic:pic>
+              </a:graphicData>
+            </a:graphic>
+          </wp:inline>
+        </w:drawing>
+      </w:r>
+    </w:p>
+    <w:p>
+      <w:pPr>
+        <w:numPr>
+          <w:ilvl w:val="0"/>
+          <w:numId w:val="21"/>
+        </w:numPr>
+        <w:spacing w:line="360" w:lineRule="auto"/>
+        <w:ind w:left="780" w:leftChars="0" w:hanging="420" w:firstLineChars="0"/>
+        <w:rPr>
+          <w:rFonts w:hint="default"/>
+          <w:lang w:val="vi-VN"/>
+        </w:rPr>
+      </w:pPr>
+      <w:r>
+        <w:rPr>
+          <w:rFonts w:hint="default"/>
+          <w:lang w:val="vi-VN"/>
+        </w:rPr>
+        <w:t xml:space="preserve">Xác thực token: </w:t>
+      </w:r>
+      <w:r>
+        <w:drawing>
+          <wp:inline distT="0" distB="0" distL="114300" distR="114300">
+            <wp:extent cx="4753610" cy="2306955"/>
+            <wp:effectExtent l="0" t="0" r="1270" b="9525"/>
+            <wp:docPr id="8" name="Picture 3"/>
+            <wp:cNvGraphicFramePr>
+              <a:graphicFrameLocks xmlns:a="http://schemas.openxmlformats.org/drawingml/2006/main" noChangeAspect="1"/>
+            </wp:cNvGraphicFramePr>
+            <a:graphic xmlns:a="http://schemas.openxmlformats.org/drawingml/2006/main">
+              <a:graphicData uri="http://schemas.openxmlformats.org/drawingml/2006/picture">
+                <pic:pic xmlns:pic="http://schemas.openxmlformats.org/drawingml/2006/picture">
+                  <pic:nvPicPr>
+                    <pic:cNvPr id="8" name="Picture 3"/>
+                    <pic:cNvPicPr>
+                      <a:picLocks noChangeAspect="1"/>
+                    </pic:cNvPicPr>
+                  </pic:nvPicPr>
+                  <pic:blipFill>
+                    <a:blip r:embed="rId10"/>
+                    <a:stretch>
+                      <a:fillRect/>
+                    </a:stretch>
+                  </pic:blipFill>
+                  <pic:spPr>
+                    <a:xfrm>
+                      <a:off x="0" y="0"/>
+                      <a:ext cx="4753610" cy="2306955"/>
+                    </a:xfrm>
+                    <a:prstGeom prst="rect">
+                      <a:avLst/>
+                    </a:prstGeom>
+                    <a:noFill/>
+                    <a:ln>
+                      <a:noFill/>
+                    </a:ln>
+                  </pic:spPr>
+                </pic:pic>
+              </a:graphicData>
+            </a:graphic>
+          </wp:inline>
+        </w:drawing>
       </w:r>
     </w:p>
     <w:p>
@@ -2068,26 +2223,61 @@
           <w:numId w:val="0"/>
         </w:numPr>
         <w:spacing w:line="360" w:lineRule="auto"/>
-        <w:ind w:leftChars="0"/>
-        <w:rPr>
-          <w:rFonts w:hint="default"/>
-          <w:lang w:val="vi-VN"/>
-        </w:rPr>
       </w:pPr>
       <w:r>
         <w:rPr>
           <w:rFonts w:hint="default"/>
           <w:lang w:val="vi-VN"/>
         </w:rPr>
-        <w:t xml:space="preserve">- </w:t>
+        <w:t xml:space="preserve">- Lớp bộ lọc JWT (JwtAuthenFilter) cung cấp phương thức thực hiện xác thực bảo mật với JWT token: </w:t>
       </w:r>
-      <w:bookmarkStart w:id="0" w:name="_GoBack"/>
-      <w:bookmarkEnd w:id="0"/>
+      <w:r>
+        <w:drawing>
+          <wp:inline distT="0" distB="0" distL="114300" distR="114300">
+            <wp:extent cx="5272405" cy="5194935"/>
+            <wp:effectExtent l="0" t="0" r="635" b="1905"/>
+            <wp:docPr id="9" name="Picture 4"/>
+            <wp:cNvGraphicFramePr>
+              <a:graphicFrameLocks xmlns:a="http://schemas.openxmlformats.org/drawingml/2006/main" noChangeAspect="1"/>
+            </wp:cNvGraphicFramePr>
+            <a:graphic xmlns:a="http://schemas.openxmlformats.org/drawingml/2006/main">
+              <a:graphicData uri="http://schemas.openxmlformats.org/drawingml/2006/picture">
+                <pic:pic xmlns:pic="http://schemas.openxmlformats.org/drawingml/2006/picture">
+                  <pic:nvPicPr>
+                    <pic:cNvPr id="9" name="Picture 4"/>
+                    <pic:cNvPicPr>
+                      <a:picLocks noChangeAspect="1"/>
+                    </pic:cNvPicPr>
+                  </pic:nvPicPr>
+                  <pic:blipFill>
+                    <a:blip r:embed="rId11"/>
+                    <a:stretch>
+                      <a:fillRect/>
+                    </a:stretch>
+                  </pic:blipFill>
+                  <pic:spPr>
+                    <a:xfrm>
+                      <a:off x="0" y="0"/>
+                      <a:ext cx="5272405" cy="5194935"/>
+                    </a:xfrm>
+                    <a:prstGeom prst="rect">
+                      <a:avLst/>
+                    </a:prstGeom>
+                    <a:noFill/>
+                    <a:ln>
+                      <a:noFill/>
+                    </a:ln>
+                  </pic:spPr>
+                </pic:pic>
+              </a:graphicData>
+            </a:graphic>
+          </wp:inline>
+        </w:drawing>
+      </w:r>
     </w:p>
     <w:p>
       <w:pPr>
         <w:numPr>
-          <w:ilvl w:val="0"/>
           <w:numId w:val="0"/>
         </w:numPr>
         <w:spacing w:line="360" w:lineRule="auto"/>
@@ -2096,11 +2286,63 @@
           <w:lang w:val="vi-VN"/>
         </w:rPr>
       </w:pPr>
+      <w:r>
+        <w:rPr>
+          <w:rFonts w:hint="default"/>
+          <w:lang w:val="vi-VN"/>
+        </w:rPr>
+        <w:t xml:space="preserve">- Thêm bộ lọc JWT vào lớp cấu hình bảo mật: </w:t>
+      </w:r>
+      <w:r>
+        <w:drawing>
+          <wp:inline distT="0" distB="0" distL="114300" distR="114300">
+            <wp:extent cx="5273040" cy="3029585"/>
+            <wp:effectExtent l="0" t="0" r="0" b="3175"/>
+            <wp:docPr id="11" name="Picture 6"/>
+            <wp:cNvGraphicFramePr>
+              <a:graphicFrameLocks xmlns:a="http://schemas.openxmlformats.org/drawingml/2006/main" noChangeAspect="1"/>
+            </wp:cNvGraphicFramePr>
+            <a:graphic xmlns:a="http://schemas.openxmlformats.org/drawingml/2006/main">
+              <a:graphicData uri="http://schemas.openxmlformats.org/drawingml/2006/picture">
+                <pic:pic xmlns:pic="http://schemas.openxmlformats.org/drawingml/2006/picture">
+                  <pic:nvPicPr>
+                    <pic:cNvPr id="11" name="Picture 6"/>
+                    <pic:cNvPicPr>
+                      <a:picLocks noChangeAspect="1"/>
+                    </pic:cNvPicPr>
+                  </pic:nvPicPr>
+                  <pic:blipFill>
+                    <a:blip r:embed="rId12"/>
+                    <a:stretch>
+                      <a:fillRect/>
+                    </a:stretch>
+                  </pic:blipFill>
+                  <pic:spPr>
+                    <a:xfrm>
+                      <a:off x="0" y="0"/>
+                      <a:ext cx="5273040" cy="3029585"/>
+                    </a:xfrm>
+                    <a:prstGeom prst="rect">
+                      <a:avLst/>
+                    </a:prstGeom>
+                    <a:noFill/>
+                    <a:ln>
+                      <a:noFill/>
+                    </a:ln>
+                  </pic:spPr>
+                </pic:pic>
+              </a:graphicData>
+            </a:graphic>
+          </wp:inline>
+        </w:drawing>
+      </w:r>
     </w:p>
     <w:p>
       <w:pPr>
         <w:spacing w:line="360" w:lineRule="auto"/>
       </w:pPr>
+      <w:bookmarkStart w:id="0" w:name="_GoBack"/>
+      <w:bookmarkEnd w:id="0"/>
     </w:p>
     <w:sectPr>
       <w:pgSz w:w="11906" w:h="16838"/>
@@ -2412,6 +2654,28 @@
     </w:lvl>
   </w:abstractNum>
   <w:abstractNum w:abstractNumId="16">
+    <w:nsid w:val="11E249BD"/>
+    <w:multiLevelType w:val="singleLevel"/>
+    <w:tmpl w:val="11E249BD"/>
+    <w:lvl w:ilvl="0" w:tentative="0">
+      <w:start w:val="1"/>
+      <w:numFmt w:val="bullet"/>
+      <w:lvlText w:val=""/>
+      <w:lvlJc w:val="left"/>
+      <w:pPr>
+        <w:tabs>
+          <w:tab w:val="left" w:pos="420"/>
+        </w:tabs>
+        <w:ind w:left="940" w:leftChars="0" w:hanging="420" w:firstLineChars="0"/>
+      </w:pPr>
+      <w:rPr>
+        <w:rFonts w:hint="default" w:ascii="Wingdings" w:hAnsi="Wingdings"/>
+        <w:sz w:val="18"/>
+        <w:szCs w:val="18"/>
+      </w:rPr>
+    </w:lvl>
+  </w:abstractNum>
+  <w:abstractNum w:abstractNumId="17">
     <w:nsid w:val="1A967A1B"/>
     <w:multiLevelType w:val="singleLevel"/>
     <w:tmpl w:val="1A967A1B"/>
@@ -2433,7 +2697,7 @@
       </w:rPr>
     </w:lvl>
   </w:abstractNum>
-  <w:abstractNum w:abstractNumId="17">
+  <w:abstractNum w:abstractNumId="18">
     <w:nsid w:val="35C8E5BE"/>
     <w:multiLevelType w:val="singleLevel"/>
     <w:tmpl w:val="35C8E5BE"/>
@@ -2445,7 +2709,7 @@
       <w:lvlJc w:val="left"/>
     </w:lvl>
   </w:abstractNum>
-  <w:abstractNum w:abstractNumId="18">
+  <w:abstractNum w:abstractNumId="19">
     <w:nsid w:val="69D3CC7E"/>
     <w:multiLevelType w:val="singleLevel"/>
     <w:tmpl w:val="69D3CC7E"/>
@@ -2457,7 +2721,7 @@
       <w:lvlJc w:val="left"/>
     </w:lvl>
   </w:abstractNum>
-  <w:abstractNum w:abstractNumId="19">
+  <w:abstractNum w:abstractNumId="20">
     <w:nsid w:val="7B44293C"/>
     <w:multiLevelType w:val="singleLevel"/>
     <w:tmpl w:val="7B44293C"/>
@@ -2516,7 +2780,7 @@
     <w:abstractNumId w:val="3"/>
   </w:num>
   <w:num w:numId="13">
-    <w:abstractNumId w:val="19"/>
+    <w:abstractNumId w:val="20"/>
   </w:num>
   <w:num w:numId="14">
     <w:abstractNumId w:val="2"/>
@@ -2531,12 +2795,15 @@
     <w:abstractNumId w:val="4"/>
   </w:num>
   <w:num w:numId="18">
+    <w:abstractNumId w:val="18"/>
+  </w:num>
+  <w:num w:numId="19">
+    <w:abstractNumId w:val="19"/>
+  </w:num>
+  <w:num w:numId="20">
     <w:abstractNumId w:val="17"/>
   </w:num>
-  <w:num w:numId="19">
-    <w:abstractNumId w:val="18"/>
-  </w:num>
-  <w:num w:numId="20">
+  <w:num w:numId="21">
     <w:abstractNumId w:val="16"/>
   </w:num>
 </w:numbering>

</xml_diff>

<commit_message>
w3: revoke jwt token
</commit_message>
<xml_diff>
--- a/Spring Boot/Spring Security.docx
+++ b/Spring Boot/Spring Security.docx
@@ -2112,8 +2112,8 @@
       <w:r>
         <w:drawing>
           <wp:inline distT="0" distB="0" distL="114300" distR="114300">
-            <wp:extent cx="4746625" cy="2167255"/>
-            <wp:effectExtent l="0" t="0" r="8255" b="12065"/>
+            <wp:extent cx="4746625" cy="2257425"/>
+            <wp:effectExtent l="0" t="0" r="8255" b="13335"/>
             <wp:docPr id="5" name="Picture 1"/>
             <wp:cNvGraphicFramePr>
               <a:graphicFrameLocks xmlns:a="http://schemas.openxmlformats.org/drawingml/2006/main" noChangeAspect="1"/>
@@ -2136,7 +2136,7 @@
                   <pic:spPr>
                     <a:xfrm>
                       <a:off x="0" y="0"/>
-                      <a:ext cx="4746625" cy="2167255"/>
+                      <a:ext cx="4746625" cy="2257425"/>
                     </a:xfrm>
                     <a:prstGeom prst="rect">
                       <a:avLst/>
@@ -2176,9 +2176,9 @@
       <w:r>
         <w:drawing>
           <wp:inline distT="0" distB="0" distL="114300" distR="114300">
-            <wp:extent cx="4753610" cy="2306955"/>
-            <wp:effectExtent l="0" t="0" r="1270" b="9525"/>
-            <wp:docPr id="8" name="Picture 3"/>
+            <wp:extent cx="4761230" cy="2700020"/>
+            <wp:effectExtent l="0" t="0" r="8890" b="12700"/>
+            <wp:docPr id="6" name="Picture 1"/>
             <wp:cNvGraphicFramePr>
               <a:graphicFrameLocks xmlns:a="http://schemas.openxmlformats.org/drawingml/2006/main" noChangeAspect="1"/>
             </wp:cNvGraphicFramePr>
@@ -2186,7 +2186,7 @@
               <a:graphicData uri="http://schemas.openxmlformats.org/drawingml/2006/picture">
                 <pic:pic xmlns:pic="http://schemas.openxmlformats.org/drawingml/2006/picture">
                   <pic:nvPicPr>
-                    <pic:cNvPr id="8" name="Picture 3"/>
+                    <pic:cNvPr id="6" name="Picture 1"/>
                     <pic:cNvPicPr>
                       <a:picLocks noChangeAspect="1"/>
                     </pic:cNvPicPr>
@@ -2200,7 +2200,7 @@
                   <pic:spPr>
                     <a:xfrm>
                       <a:off x="0" y="0"/>
-                      <a:ext cx="4753610" cy="2306955"/>
+                      <a:ext cx="4761230" cy="2700020"/>
                     </a:xfrm>
                     <a:prstGeom prst="rect">
                       <a:avLst/>
@@ -2220,6 +2220,7 @@
     <w:p>
       <w:pPr>
         <w:numPr>
+          <w:ilvl w:val="0"/>
           <w:numId w:val="0"/>
         </w:numPr>
         <w:spacing w:line="360" w:lineRule="auto"/>
@@ -2234,8 +2235,8 @@
       <w:r>
         <w:drawing>
           <wp:inline distT="0" distB="0" distL="114300" distR="114300">
-            <wp:extent cx="5272405" cy="5194935"/>
-            <wp:effectExtent l="0" t="0" r="635" b="1905"/>
+            <wp:extent cx="5272405" cy="5056505"/>
+            <wp:effectExtent l="0" t="0" r="635" b="3175"/>
             <wp:docPr id="9" name="Picture 4"/>
             <wp:cNvGraphicFramePr>
               <a:graphicFrameLocks xmlns:a="http://schemas.openxmlformats.org/drawingml/2006/main" noChangeAspect="1"/>
@@ -2258,7 +2259,7 @@
                   <pic:spPr>
                     <a:xfrm>
                       <a:off x="0" y="0"/>
-                      <a:ext cx="5272405" cy="5194935"/>
+                      <a:ext cx="5272405" cy="5056505"/>
                     </a:xfrm>
                     <a:prstGeom prst="rect">
                       <a:avLst/>
@@ -2278,6 +2279,7 @@
     <w:p>
       <w:pPr>
         <w:numPr>
+          <w:ilvl w:val="0"/>
           <w:numId w:val="0"/>
         </w:numPr>
         <w:spacing w:line="360" w:lineRule="auto"/>
@@ -2293,11 +2295,13 @@
         </w:rPr>
         <w:t xml:space="preserve">- Thêm bộ lọc JWT vào lớp cấu hình bảo mật: </w:t>
       </w:r>
+      <w:bookmarkStart w:id="0" w:name="_GoBack"/>
+      <w:bookmarkEnd w:id="0"/>
       <w:r>
         <w:drawing>
           <wp:inline distT="0" distB="0" distL="114300" distR="114300">
-            <wp:extent cx="5273040" cy="3029585"/>
-            <wp:effectExtent l="0" t="0" r="0" b="3175"/>
+            <wp:extent cx="5273040" cy="2843530"/>
+            <wp:effectExtent l="0" t="0" r="0" b="6350"/>
             <wp:docPr id="11" name="Picture 6"/>
             <wp:cNvGraphicFramePr>
               <a:graphicFrameLocks xmlns:a="http://schemas.openxmlformats.org/drawingml/2006/main" noChangeAspect="1"/>
@@ -2320,7 +2324,7 @@
                   <pic:spPr>
                     <a:xfrm>
                       <a:off x="0" y="0"/>
-                      <a:ext cx="5273040" cy="3029585"/>
+                      <a:ext cx="5273040" cy="2843530"/>
                     </a:xfrm>
                     <a:prstGeom prst="rect">
                       <a:avLst/>
@@ -2341,8 +2345,6 @@
       <w:pPr>
         <w:spacing w:line="360" w:lineRule="auto"/>
       </w:pPr>
-      <w:bookmarkStart w:id="0" w:name="_GoBack"/>
-      <w:bookmarkEnd w:id="0"/>
     </w:p>
     <w:sectPr>
       <w:pgSz w:w="11906" w:h="16838"/>

</xml_diff>